<commit_message>
final - final updates
</commit_message>
<xml_diff>
--- a/WEBT 1320 Final Project Requirements.docx
+++ b/WEBT 1320 Final Project Requirements.docx
@@ -422,13 +422,11 @@
         <w:spacing w:after="0" w:line="240" w:lineRule="auto"/>
         <w:rPr>
           <w:rFonts w:eastAsia="Times New Roman" w:cstheme="minorHAnsi"/>
-          <w:highlight w:val="yellow"/>
-        </w:rPr>
-      </w:pPr>
-      <w:r>
-        <w:rPr>
-          <w:rFonts w:eastAsia="Times New Roman" w:cstheme="minorHAnsi"/>
-          <w:highlight w:val="yellow"/>
+        </w:rPr>
+      </w:pPr>
+      <w:r>
+        <w:rPr>
+          <w:rFonts w:eastAsia="Times New Roman" w:cstheme="minorHAnsi"/>
         </w:rPr>
         <w:t xml:space="preserve">Responsive Web Design (phone, </w:t>
       </w:r>
@@ -436,7 +434,6 @@
       <w:r>
         <w:rPr>
           <w:rFonts w:eastAsia="Times New Roman" w:cstheme="minorHAnsi"/>
-          <w:highlight w:val="yellow"/>
         </w:rPr>
         <w:t>tablet</w:t>
       </w:r>
@@ -444,7 +441,6 @@
       <w:r>
         <w:rPr>
           <w:rFonts w:eastAsia="Times New Roman" w:cstheme="minorHAnsi"/>
-          <w:highlight w:val="yellow"/>
         </w:rPr>
         <w:t xml:space="preserve"> and desktop) (50 points)</w:t>
       </w:r>
@@ -887,13 +883,11 @@
         <w:spacing w:after="0" w:line="240" w:lineRule="auto"/>
         <w:rPr>
           <w:rFonts w:eastAsia="Times New Roman" w:cstheme="minorHAnsi"/>
-          <w:highlight w:val="yellow"/>
-        </w:rPr>
-      </w:pPr>
-      <w:r>
-        <w:rPr>
-          <w:rFonts w:eastAsia="Times New Roman" w:cstheme="minorHAnsi"/>
-          <w:highlight w:val="yellow"/>
+        </w:rPr>
+      </w:pPr>
+      <w:r>
+        <w:rPr>
+          <w:rFonts w:eastAsia="Times New Roman" w:cstheme="minorHAnsi"/>
         </w:rPr>
         <w:t>6 images minimum across the entire site.</w:t>
       </w:r>
@@ -925,19 +919,11 @@
         <w:rPr>
           <w:rFonts w:eastAsia="Times New Roman" w:cstheme="minorHAnsi"/>
         </w:rPr>
-        <w:t xml:space="preserve"> </w:t>
-      </w:r>
-      <w:r>
-        <w:rPr>
-          <w:rFonts w:eastAsia="Times New Roman" w:cstheme="minorHAnsi"/>
-          <w:highlight w:val="yellow"/>
-        </w:rPr>
-        <w:t>choose 2 images items listed below</w:t>
-      </w:r>
-      <w:r>
-        <w:rPr>
-          <w:rFonts w:eastAsia="Times New Roman" w:cstheme="minorHAnsi"/>
-          <w:highlight w:val="yellow"/>
+        <w:t xml:space="preserve"> choose 2 images items listed below</w:t>
+      </w:r>
+      <w:r>
+        <w:rPr>
+          <w:rFonts w:eastAsia="Times New Roman" w:cstheme="minorHAnsi"/>
         </w:rPr>
         <w:t>:</w:t>
       </w:r>
@@ -993,7 +979,13 @@
         <w:rPr>
           <w:rFonts w:eastAsia="Times New Roman" w:cstheme="minorHAnsi"/>
         </w:rPr>
-        <w:t>Add an image to a figure that includes a caption.</w:t>
+        <w:t>Add an image to</w:t>
+      </w:r>
+      <w:r>
+        <w:rPr>
+          <w:rFonts w:eastAsia="Times New Roman" w:cstheme="minorHAnsi"/>
+        </w:rPr>
+        <w:t xml:space="preserve"> a figure that includes a caption.</w:t>
       </w:r>
     </w:p>
     <w:p>
@@ -1053,13 +1045,11 @@
         <w:spacing w:after="0" w:line="240" w:lineRule="auto"/>
         <w:rPr>
           <w:rFonts w:eastAsia="Times New Roman" w:cstheme="minorHAnsi"/>
-          <w:highlight w:val="yellow"/>
-        </w:rPr>
-      </w:pPr>
-      <w:r>
-        <w:rPr>
-          <w:rFonts w:eastAsia="Times New Roman" w:cstheme="minorHAnsi"/>
-          <w:highlight w:val="yellow"/>
+        </w:rPr>
+      </w:pPr>
+      <w:r>
+        <w:rPr>
+          <w:rFonts w:eastAsia="Times New Roman" w:cstheme="minorHAnsi"/>
         </w:rPr>
         <w:t>Add a table that presents tabular data to the site.</w:t>
       </w:r>
@@ -1155,20 +1145,7 @@
         <w:rPr>
           <w:rFonts w:eastAsia="Times New Roman" w:cstheme="minorHAnsi"/>
         </w:rPr>
-        <w:t>Use jQuery plugins to add one or more of the following features to your site (</w:t>
-      </w:r>
-      <w:r>
-        <w:rPr>
-          <w:rFonts w:eastAsia="Times New Roman" w:cstheme="minorHAnsi"/>
-          <w:highlight w:val="yellow"/>
-        </w:rPr>
-        <w:t>choose 2 jQuery plugins</w:t>
-      </w:r>
-      <w:r>
-        <w:rPr>
-          <w:rFonts w:eastAsia="Times New Roman" w:cstheme="minorHAnsi"/>
-        </w:rPr>
-        <w:t xml:space="preserve"> to add to your website):</w:t>
+        <w:t>Use jQuery plugins to add one or more of the following features to your site (choose 2 jQuery plugins to add to your website):</w:t>
       </w:r>
     </w:p>
     <w:p>

</xml_diff>